<commit_message>
Fix mapper cannot serialize entity as output
</commit_message>
<xml_diff>
--- a/Documentation/Troubleshooting.docx
+++ b/Documentation/Troubleshooting.docx
@@ -551,13 +551,13 @@
         <w:tblLook w:val="04A0" w:firstRow="1" w:lastRow="0" w:firstColumn="1" w:lastColumn="0" w:noHBand="0" w:noVBand="1"/>
       </w:tblPr>
       <w:tblGrid>
-        <w:gridCol w:w="2972"/>
-        <w:gridCol w:w="6038"/>
+        <w:gridCol w:w="1294"/>
+        <w:gridCol w:w="7716"/>
       </w:tblGrid>
       <w:tr>
         <w:tc>
           <w:tcPr>
-            <w:tcW w:w="2972" w:type="dxa"/>
+            <w:tcW w:w="2122" w:type="dxa"/>
           </w:tcPr>
           <w:p>
             <w:pPr>
@@ -578,7 +578,7 @@
         </w:tc>
         <w:tc>
           <w:tcPr>
-            <w:tcW w:w="6038" w:type="dxa"/>
+            <w:tcW w:w="6888" w:type="dxa"/>
           </w:tcPr>
           <w:p>
             <w:pPr>
@@ -601,7 +601,7 @@
       <w:tr>
         <w:tc>
           <w:tcPr>
-            <w:tcW w:w="2972" w:type="dxa"/>
+            <w:tcW w:w="2122" w:type="dxa"/>
           </w:tcPr>
           <w:p>
             <w:pPr>
@@ -622,7 +622,7 @@
         </w:tc>
         <w:tc>
           <w:tcPr>
-            <w:tcW w:w="6038" w:type="dxa"/>
+            <w:tcW w:w="6888" w:type="dxa"/>
           </w:tcPr>
           <w:p>
             <w:pPr>
@@ -713,6 +713,112 @@
                 <w:lang w:val="en-US"/>
               </w:rPr>
               <w:t>May relate to code error, check if there are errors on the java files</w:t>
+            </w:r>
+          </w:p>
+        </w:tc>
+      </w:tr>
+      <w:tr>
+        <w:tc>
+          <w:tcPr>
+            <w:tcW w:w="2122" w:type="dxa"/>
+          </w:tcPr>
+          <w:p>
+            <w:pPr>
+              <w:tabs>
+                <w:tab w:val="left" w:pos="1013"/>
+              </w:tabs>
+              <w:rPr>
+                <w:lang w:val="en-US"/>
+              </w:rPr>
+            </w:pPr>
+            <w:r>
+              <w:rPr>
+                <w:lang w:val="en-US"/>
+              </w:rPr>
+              <w:t>No class found error</w:t>
+            </w:r>
+          </w:p>
+        </w:tc>
+        <w:tc>
+          <w:tcPr>
+            <w:tcW w:w="6888" w:type="dxa"/>
+          </w:tcPr>
+          <w:p>
+            <w:pPr>
+              <w:pStyle w:val="ListParagraph"/>
+              <w:numPr>
+                <w:ilvl w:val="0"/>
+                <w:numId w:val="3"/>
+              </w:numPr>
+              <w:tabs>
+                <w:tab w:val="left" w:pos="1013"/>
+              </w:tabs>
+              <w:rPr>
+                <w:lang w:val="en-US"/>
+              </w:rPr>
+            </w:pPr>
+            <w:r>
+              <w:rPr>
+                <w:lang w:val="en-US"/>
+              </w:rPr>
+              <w:t>Make sure it is running as Junit 4</w:t>
+            </w:r>
+          </w:p>
+          <w:p>
+            <w:pPr>
+              <w:tabs>
+                <w:tab w:val="left" w:pos="1013"/>
+              </w:tabs>
+              <w:rPr>
+                <w:lang w:val="en-US"/>
+              </w:rPr>
+            </w:pPr>
+            <w:r>
+              <w:rPr>
+                <w:noProof/>
+                <w:lang w:val="en-US"/>
+              </w:rPr>
+              <w:drawing>
+                <wp:inline distT="0" distB="0" distL="0" distR="0" wp14:anchorId="4E1450FD" wp14:editId="21351DD1">
+                  <wp:extent cx="4762347" cy="1249192"/>
+                  <wp:effectExtent l="0" t="0" r="635" b="0"/>
+                  <wp:docPr id="1" name="Picture 1" descr="A picture containing text&#10;&#10;Description automatically generated"/>
+                  <wp:cNvGraphicFramePr>
+                    <a:graphicFrameLocks xmlns:a="http://schemas.openxmlformats.org/drawingml/2006/main" noChangeAspect="1"/>
+                  </wp:cNvGraphicFramePr>
+                  <a:graphic xmlns:a="http://schemas.openxmlformats.org/drawingml/2006/main">
+                    <a:graphicData uri="http://schemas.openxmlformats.org/drawingml/2006/picture">
+                      <pic:pic xmlns:pic="http://schemas.openxmlformats.org/drawingml/2006/picture">
+                        <pic:nvPicPr>
+                          <pic:cNvPr id="1" name="Picture 1" descr="A picture containing text&#10;&#10;Description automatically generated"/>
+                          <pic:cNvPicPr/>
+                        </pic:nvPicPr>
+                        <pic:blipFill>
+                          <a:blip r:embed="rId5">
+                            <a:extLst>
+                              <a:ext uri="{28A0092B-C50C-407E-A947-70E740481C1C}">
+                                <a14:useLocalDpi xmlns:a14="http://schemas.microsoft.com/office/drawing/2010/main" val="0"/>
+                              </a:ext>
+                            </a:extLst>
+                          </a:blip>
+                          <a:stretch>
+                            <a:fillRect/>
+                          </a:stretch>
+                        </pic:blipFill>
+                        <pic:spPr>
+                          <a:xfrm>
+                            <a:off x="0" y="0"/>
+                            <a:ext cx="4762347" cy="1249192"/>
+                          </a:xfrm>
+                          <a:prstGeom prst="rect">
+                            <a:avLst/>
+                          </a:prstGeom>
+                        </pic:spPr>
+                      </pic:pic>
+                    </a:graphicData>
+                  </a:graphic>
+                </wp:inline>
+              </w:drawing>
             </w:r>
           </w:p>
         </w:tc>
@@ -938,6 +1044,113 @@
           </w:p>
         </w:tc>
       </w:tr>
+      <w:tr>
+        <w:tc>
+          <w:tcPr>
+            <w:tcW w:w="2972" w:type="dxa"/>
+          </w:tcPr>
+          <w:p>
+            <w:pPr>
+              <w:tabs>
+                <w:tab w:val="left" w:pos="1013"/>
+              </w:tabs>
+              <w:rPr>
+                <w:lang w:val="en-US"/>
+              </w:rPr>
+            </w:pPr>
+            <w:r>
+              <w:rPr>
+                <w:lang w:val="en-US"/>
+              </w:rPr>
+              <w:t>Tomcat server unable to start</w:t>
+            </w:r>
+          </w:p>
+        </w:tc>
+        <w:tc>
+          <w:tcPr>
+            <w:tcW w:w="6038" w:type="dxa"/>
+          </w:tcPr>
+          <w:p>
+            <w:pPr>
+              <w:pStyle w:val="ListParagraph"/>
+              <w:numPr>
+                <w:ilvl w:val="0"/>
+                <w:numId w:val="5"/>
+              </w:numPr>
+              <w:tabs>
+                <w:tab w:val="left" w:pos="1013"/>
+              </w:tabs>
+              <w:rPr>
+                <w:lang w:val="en-US"/>
+              </w:rPr>
+            </w:pPr>
+            <w:r>
+              <w:rPr>
+                <w:lang w:val="en-US"/>
+              </w:rPr>
+              <w:t>Depends on the developer machine capability. Application may not be able to startup in default 45 sec. Change the timeout setting in the configuration page</w:t>
+            </w:r>
+          </w:p>
+          <w:p>
+            <w:pPr>
+              <w:tabs>
+                <w:tab w:val="left" w:pos="1013"/>
+              </w:tabs>
+              <w:ind w:left="360"/>
+              <w:rPr>
+                <w:lang w:val="en-US"/>
+              </w:rPr>
+            </w:pPr>
+            <w:r>
+              <w:rPr>
+                <w:noProof/>
+                <w:lang w:val="en-US"/>
+              </w:rPr>
+              <w:drawing>
+                <wp:inline distT="0" distB="0" distL="0" distR="0" wp14:anchorId="34158C6F" wp14:editId="354CE041">
+                  <wp:extent cx="2938895" cy="1571429"/>
+                  <wp:effectExtent l="0" t="0" r="0" b="3810"/>
+                  <wp:docPr id="2" name="Picture 2" descr="Graphical user interface, application&#10;&#10;Description automatically generated"/>
+                  <wp:cNvGraphicFramePr>
+                    <a:graphicFrameLocks xmlns:a="http://schemas.openxmlformats.org/drawingml/2006/main" noChangeAspect="1"/>
+                  </wp:cNvGraphicFramePr>
+                  <a:graphic xmlns:a="http://schemas.openxmlformats.org/drawingml/2006/main">
+                    <a:graphicData uri="http://schemas.openxmlformats.org/drawingml/2006/picture">
+                      <pic:pic xmlns:pic="http://schemas.openxmlformats.org/drawingml/2006/picture">
+                        <pic:nvPicPr>
+                          <pic:cNvPr id="2" name="Picture 2" descr="Graphical user interface, application&#10;&#10;Description automatically generated"/>
+                          <pic:cNvPicPr/>
+                        </pic:nvPicPr>
+                        <pic:blipFill>
+                          <a:blip r:embed="rId6" cstate="print">
+                            <a:extLst>
+                              <a:ext uri="{28A0092B-C50C-407E-A947-70E740481C1C}">
+                                <a14:useLocalDpi xmlns:a14="http://schemas.microsoft.com/office/drawing/2010/main" val="0"/>
+                              </a:ext>
+                            </a:extLst>
+                          </a:blip>
+                          <a:stretch>
+                            <a:fillRect/>
+                          </a:stretch>
+                        </pic:blipFill>
+                        <pic:spPr>
+                          <a:xfrm>
+                            <a:off x="0" y="0"/>
+                            <a:ext cx="2938895" cy="1571429"/>
+                          </a:xfrm>
+                          <a:prstGeom prst="rect">
+                            <a:avLst/>
+                          </a:prstGeom>
+                        </pic:spPr>
+                      </pic:pic>
+                    </a:graphicData>
+                  </a:graphic>
+                </wp:inline>
+              </w:drawing>
+            </w:r>
+          </w:p>
+        </w:tc>
+      </w:tr>
     </w:tbl>
     <w:p>
       <w:pPr>
@@ -1057,13 +1270,7 @@
               <w:rPr>
                 <w:lang w:val="en-US"/>
               </w:rPr>
-              <w:t xml:space="preserve">Unable to perform </w:t>
-            </w:r>
-            <w:r>
-              <w:rPr>
-                <w:lang w:val="en-US"/>
-              </w:rPr>
-              <w:t>docker build</w:t>
+              <w:t>Unable to perform docker build</w:t>
             </w:r>
           </w:p>
         </w:tc>
@@ -1089,13 +1296,7 @@
               <w:rPr>
                 <w:lang w:val="en-US"/>
               </w:rPr>
-              <w:t xml:space="preserve">Make sure </w:t>
-            </w:r>
-            <w:r>
-              <w:rPr>
-                <w:lang w:val="en-US"/>
-              </w:rPr>
-              <w:t xml:space="preserve">the file path in Shell script and </w:t>
+              <w:t xml:space="preserve">Make sure the file path in Shell script and </w:t>
             </w:r>
             <w:proofErr w:type="spellStart"/>
             <w:r>

</xml_diff>